<commit_message>
Commentaires sur la stratégie de test
</commit_message>
<xml_diff>
--- a/DOC/Stratégie de test.docx
+++ b/DOC/Stratégie de test.docx
@@ -1,6 +1,6 @@
 
 <file path=word/document.xml><?xml version="1.0" encoding="utf-8"?>
-<w:document xmlns:wpc="http://schemas.microsoft.com/office/word/2010/wordprocessingCanvas" xmlns:cx="http://schemas.microsoft.com/office/drawing/2014/chartex" xmlns:cx1="http://schemas.microsoft.com/office/drawing/2015/9/8/chartex" xmlns:mc="http://schemas.openxmlformats.org/markup-compatibility/2006" xmlns:o="urn:schemas-microsoft-com:office:office" xmlns:r="http://schemas.openxmlformats.org/officeDocument/2006/relationships" xmlns:m="http://schemas.openxmlformats.org/officeDocument/2006/math" xmlns:v="urn:schemas-microsoft-com:vml" xmlns:wp14="http://schemas.microsoft.com/office/word/2010/wordprocessingDrawing" xmlns:wp="http://schemas.openxmlformats.org/drawingml/2006/wordprocessingDrawing" xmlns:w10="urn:schemas-microsoft-com:office:word" xmlns:w="http://schemas.openxmlformats.org/wordprocessingml/2006/main" xmlns:w14="http://schemas.microsoft.com/office/word/2010/wordml" xmlns:w15="http://schemas.microsoft.com/office/word/2012/wordml" xmlns:w16se="http://schemas.microsoft.com/office/word/2015/wordml/symex" xmlns:wpg="http://schemas.microsoft.com/office/word/2010/wordprocessingGroup" xmlns:wpi="http://schemas.microsoft.com/office/word/2010/wordprocessingInk" xmlns:wne="http://schemas.microsoft.com/office/word/2006/wordml" xmlns:wps="http://schemas.microsoft.com/office/word/2010/wordprocessingShape" mc:Ignorable="w14 w15 w16se wp14">
+<w:document xmlns:wpc="http://schemas.microsoft.com/office/word/2010/wordprocessingCanvas" xmlns:mo="http://schemas.microsoft.com/office/mac/office/2008/main" xmlns:mc="http://schemas.openxmlformats.org/markup-compatibility/2006" xmlns:mv="urn:schemas-microsoft-com:mac:vml" xmlns:o="urn:schemas-microsoft-com:office:office" xmlns:r="http://schemas.openxmlformats.org/officeDocument/2006/relationships" xmlns:m="http://schemas.openxmlformats.org/officeDocument/2006/math" xmlns:v="urn:schemas-microsoft-com:vml" xmlns:wp14="http://schemas.microsoft.com/office/word/2010/wordprocessingDrawing" xmlns:wp="http://schemas.openxmlformats.org/drawingml/2006/wordprocessingDrawing" xmlns:w10="urn:schemas-microsoft-com:office:word" xmlns:w="http://schemas.openxmlformats.org/wordprocessingml/2006/main" xmlns:w14="http://schemas.microsoft.com/office/word/2010/wordml" xmlns:w15="http://schemas.microsoft.com/office/word/2012/wordml" xmlns:wpg="http://schemas.microsoft.com/office/word/2010/wordprocessingGroup" xmlns:wpi="http://schemas.microsoft.com/office/word/2010/wordprocessingInk" xmlns:wne="http://schemas.microsoft.com/office/word/2006/wordml" xmlns:wps="http://schemas.microsoft.com/office/word/2010/wordprocessingShape" mc:Ignorable="w14 w15 wp14">
   <w:body>
     <w:p>
       <w:pPr>
@@ -10,6 +10,7 @@
           <w:u w:val="single"/>
         </w:rPr>
       </w:pPr>
+      <w:commentRangeStart w:id="0"/>
       <w:r>
         <w:rPr>
           <w:sz w:val="36"/>
@@ -17,6 +18,13 @@
         </w:rPr>
         <w:t>Stratégie de test</w:t>
       </w:r>
+      <w:commentRangeEnd w:id="0"/>
+      <w:r>
+        <w:rPr>
+          <w:rStyle w:val="Marquedecommentaire"/>
+        </w:rPr>
+        <w:commentReference w:id="0"/>
+      </w:r>
     </w:p>
     <w:p>
       <w:pPr>
@@ -74,7 +82,7 @@
     </w:p>
     <w:p>
       <w:pPr>
-        <w:pStyle w:val="Paragraphedeliste"/>
+        <w:pStyle w:val="Pardeliste"/>
         <w:numPr>
           <w:ilvl w:val="0"/>
           <w:numId w:val="1"/>
@@ -87,20 +95,12 @@
         <w:rPr>
           <w:sz w:val="32"/>
         </w:rPr>
-        <w:t>Un programme .</w:t>
-      </w:r>
-      <w:proofErr w:type="spellStart"/>
-      <w:r>
-        <w:rPr>
-          <w:sz w:val="32"/>
-        </w:rPr>
-        <w:t>exe</w:t>
-      </w:r>
-      <w:proofErr w:type="spellEnd"/>
+        <w:t>Un programme .exe</w:t>
+      </w:r>
     </w:p>
     <w:p>
       <w:pPr>
-        <w:pStyle w:val="Paragraphedeliste"/>
+        <w:pStyle w:val="Pardeliste"/>
         <w:numPr>
           <w:ilvl w:val="0"/>
           <w:numId w:val="1"/>
@@ -138,27 +138,13 @@
         <w:rPr>
           <w:sz w:val="32"/>
         </w:rPr>
-        <w:t xml:space="preserve">J’utiliserai </w:t>
-      </w:r>
-      <w:proofErr w:type="spellStart"/>
-      <w:r>
-        <w:rPr>
-          <w:sz w:val="32"/>
-        </w:rPr>
-        <w:t>CL</w:t>
-      </w:r>
-      <w:r>
-        <w:rPr>
-          <w:sz w:val="32"/>
-        </w:rPr>
-        <w:t>ion</w:t>
-      </w:r>
-      <w:proofErr w:type="spellEnd"/>
-      <w:r>
-        <w:rPr>
-          <w:sz w:val="32"/>
-        </w:rPr>
-        <w:t xml:space="preserve"> pour le lancer sur mon ordinateur</w:t>
+        <w:t>J’utiliserai CL</w:t>
+      </w:r>
+      <w:r>
+        <w:rPr>
+          <w:sz w:val="32"/>
+        </w:rPr>
+        <w:t>ion pour le lancer sur mon ordinateur</w:t>
       </w:r>
       <w:r>
         <w:rPr>
@@ -166,8 +152,6 @@
         </w:rPr>
         <w:t>. Je testerai également dans le CMD. Mon camarade fera pareil.</w:t>
       </w:r>
-      <w:bookmarkStart w:id="0" w:name="_GoBack"/>
-      <w:bookmarkEnd w:id="0"/>
     </w:p>
     <w:p>
       <w:pPr>
@@ -193,9 +177,46 @@
 </w:document>
 </file>
 
+<file path=word/comments.xml><?xml version="1.0" encoding="utf-8"?>
+<w:comments xmlns:wpc="http://schemas.microsoft.com/office/word/2010/wordprocessingCanvas" xmlns:mo="http://schemas.microsoft.com/office/mac/office/2008/main" xmlns:mc="http://schemas.openxmlformats.org/markup-compatibility/2006" xmlns:mv="urn:schemas-microsoft-com:mac:vml" xmlns:o="urn:schemas-microsoft-com:office:office" xmlns:r="http://schemas.openxmlformats.org/officeDocument/2006/relationships" xmlns:m="http://schemas.openxmlformats.org/officeDocument/2006/math" xmlns:v="urn:schemas-microsoft-com:vml" xmlns:wp14="http://schemas.microsoft.com/office/word/2010/wordprocessingDrawing" xmlns:wp="http://schemas.openxmlformats.org/drawingml/2006/wordprocessingDrawing" xmlns:w10="urn:schemas-microsoft-com:office:word" xmlns:w="http://schemas.openxmlformats.org/wordprocessingml/2006/main" xmlns:w14="http://schemas.microsoft.com/office/word/2010/wordml" xmlns:w15="http://schemas.microsoft.com/office/word/2012/wordml" xmlns:wpg="http://schemas.microsoft.com/office/word/2010/wordprocessingGroup" xmlns:wpi="http://schemas.microsoft.com/office/word/2010/wordprocessingInk" xmlns:wne="http://schemas.microsoft.com/office/word/2006/wordml" xmlns:wps="http://schemas.microsoft.com/office/word/2010/wordprocessingShape" mc:Ignorable="w14 w15 wp14">
+  <w:comment w:id="0" w:author="CARREL Xavier" w:date="2019-03-13T16:37:00Z" w:initials="CX">
+    <w:p>
+      <w:pPr>
+        <w:pStyle w:val="Commentaire"/>
+      </w:pPr>
+      <w:r>
+        <w:rPr>
+          <w:rStyle w:val="Marquedecommentaire"/>
+        </w:rPr>
+        <w:annotationRef/>
+      </w:r>
+      <w:r>
+        <w:t>Précisez les versions d’OS sur lesquelles vous allez tester ou faire tester votre programme</w:t>
+      </w:r>
+    </w:p>
+    <w:p>
+      <w:pPr>
+        <w:pStyle w:val="Commentaire"/>
+      </w:pPr>
+      <w:r>
+        <w:t>Précisez à quel(s) moment(s) vous pensez faire faire des tests</w:t>
+      </w:r>
+      <w:bookmarkStart w:id="1" w:name="_GoBack"/>
+      <w:bookmarkEnd w:id="1"/>
+    </w:p>
+  </w:comment>
+</w:comments>
+</file>
+
+<file path=word/commentsExtended.xml><?xml version="1.0" encoding="utf-8"?>
+<w15:commentsEx xmlns:wpc="http://schemas.microsoft.com/office/word/2010/wordprocessingCanvas" xmlns:mo="http://schemas.microsoft.com/office/mac/office/2008/main" xmlns:mc="http://schemas.openxmlformats.org/markup-compatibility/2006" xmlns:mv="urn:schemas-microsoft-com:mac:vml" xmlns:o="urn:schemas-microsoft-com:office:office" xmlns:r="http://schemas.openxmlformats.org/officeDocument/2006/relationships" xmlns:m="http://schemas.openxmlformats.org/officeDocument/2006/math" xmlns:v="urn:schemas-microsoft-com:vml" xmlns:wp14="http://schemas.microsoft.com/office/word/2010/wordprocessingDrawing" xmlns:wp="http://schemas.openxmlformats.org/drawingml/2006/wordprocessingDrawing" xmlns:w10="urn:schemas-microsoft-com:office:word" xmlns:w="http://schemas.openxmlformats.org/wordprocessingml/2006/main" xmlns:w14="http://schemas.microsoft.com/office/word/2010/wordml" xmlns:w15="http://schemas.microsoft.com/office/word/2012/wordml" xmlns:wpg="http://schemas.microsoft.com/office/word/2010/wordprocessingGroup" xmlns:wpi="http://schemas.microsoft.com/office/word/2010/wordprocessingInk" xmlns:wne="http://schemas.microsoft.com/office/word/2006/wordml" xmlns:wps="http://schemas.microsoft.com/office/word/2010/wordprocessingShape" mc:Ignorable="w14 w15 wp14">
+  <w15:commentEx w15:paraId="4AB7E90C" w15:done="0"/>
+</w15:commentsEx>
+</file>
+
 <file path=word/numbering.xml><?xml version="1.0" encoding="utf-8"?>
-<w:numbering xmlns:wpc="http://schemas.microsoft.com/office/word/2010/wordprocessingCanvas" xmlns:cx="http://schemas.microsoft.com/office/drawing/2014/chartex" xmlns:cx1="http://schemas.microsoft.com/office/drawing/2015/9/8/chartex" xmlns:mc="http://schemas.openxmlformats.org/markup-compatibility/2006" xmlns:o="urn:schemas-microsoft-com:office:office" xmlns:r="http://schemas.openxmlformats.org/officeDocument/2006/relationships" xmlns:m="http://schemas.openxmlformats.org/officeDocument/2006/math" xmlns:v="urn:schemas-microsoft-com:vml" xmlns:wp14="http://schemas.microsoft.com/office/word/2010/wordprocessingDrawing" xmlns:wp="http://schemas.openxmlformats.org/drawingml/2006/wordprocessingDrawing" xmlns:w10="urn:schemas-microsoft-com:office:word" xmlns:w="http://schemas.openxmlformats.org/wordprocessingml/2006/main" xmlns:w14="http://schemas.microsoft.com/office/word/2010/wordml" xmlns:w15="http://schemas.microsoft.com/office/word/2012/wordml" xmlns:w16se="http://schemas.microsoft.com/office/word/2015/wordml/symex" xmlns:wpg="http://schemas.microsoft.com/office/word/2010/wordprocessingGroup" xmlns:wpi="http://schemas.microsoft.com/office/word/2010/wordprocessingInk" xmlns:wne="http://schemas.microsoft.com/office/word/2006/wordml" xmlns:wps="http://schemas.microsoft.com/office/word/2010/wordprocessingShape" mc:Ignorable="w14 w15 w16se wp14">
-  <w:abstractNum w:abstractNumId="0" w15:restartNumberingAfterBreak="0">
+<w:numbering xmlns:wpc="http://schemas.microsoft.com/office/word/2010/wordprocessingCanvas" xmlns:mo="http://schemas.microsoft.com/office/mac/office/2008/main" xmlns:mc="http://schemas.openxmlformats.org/markup-compatibility/2006" xmlns:mv="urn:schemas-microsoft-com:mac:vml" xmlns:o="urn:schemas-microsoft-com:office:office" xmlns:r="http://schemas.openxmlformats.org/officeDocument/2006/relationships" xmlns:m="http://schemas.openxmlformats.org/officeDocument/2006/math" xmlns:v="urn:schemas-microsoft-com:vml" xmlns:wp14="http://schemas.microsoft.com/office/word/2010/wordprocessingDrawing" xmlns:wp="http://schemas.openxmlformats.org/drawingml/2006/wordprocessingDrawing" xmlns:w10="urn:schemas-microsoft-com:office:word" xmlns:w="http://schemas.openxmlformats.org/wordprocessingml/2006/main" xmlns:w14="http://schemas.microsoft.com/office/word/2010/wordml" xmlns:w15="http://schemas.microsoft.com/office/word/2012/wordml" xmlns:wpg="http://schemas.microsoft.com/office/word/2010/wordprocessingGroup" xmlns:wpi="http://schemas.microsoft.com/office/word/2010/wordprocessingInk" xmlns:wne="http://schemas.microsoft.com/office/word/2006/wordml" xmlns:wps="http://schemas.microsoft.com/office/word/2010/wordprocessingShape" mc:Ignorable="w14 w15 wp14">
+  <w:abstractNum w:abstractNumId="0">
     <w:nsid w:val="1E027553"/>
     <w:multiLevelType w:val="hybridMultilevel"/>
     <w:tmpl w:val="05CA666C"/>
@@ -290,8 +311,16 @@
 </w:numbering>
 </file>
 
+<file path=word/people.xml><?xml version="1.0" encoding="utf-8"?>
+<w15:people xmlns:wpc="http://schemas.microsoft.com/office/word/2010/wordprocessingCanvas" xmlns:mo="http://schemas.microsoft.com/office/mac/office/2008/main" xmlns:mc="http://schemas.openxmlformats.org/markup-compatibility/2006" xmlns:mv="urn:schemas-microsoft-com:mac:vml" xmlns:o="urn:schemas-microsoft-com:office:office" xmlns:r="http://schemas.openxmlformats.org/officeDocument/2006/relationships" xmlns:m="http://schemas.openxmlformats.org/officeDocument/2006/math" xmlns:v="urn:schemas-microsoft-com:vml" xmlns:wp14="http://schemas.microsoft.com/office/word/2010/wordprocessingDrawing" xmlns:wp="http://schemas.openxmlformats.org/drawingml/2006/wordprocessingDrawing" xmlns:w10="urn:schemas-microsoft-com:office:word" xmlns:w="http://schemas.openxmlformats.org/wordprocessingml/2006/main" xmlns:w14="http://schemas.microsoft.com/office/word/2010/wordml" xmlns:w15="http://schemas.microsoft.com/office/word/2012/wordml" xmlns:wpg="http://schemas.microsoft.com/office/word/2010/wordprocessingGroup" xmlns:wpi="http://schemas.microsoft.com/office/word/2010/wordprocessingInk" xmlns:wne="http://schemas.microsoft.com/office/word/2006/wordml" xmlns:wps="http://schemas.microsoft.com/office/word/2010/wordprocessingShape" mc:Ignorable="w14 w15 wp14">
+  <w15:person w15:author="CARREL Xavier">
+    <w15:presenceInfo w15:providerId="None" w15:userId="CARREL Xavier"/>
+  </w15:person>
+</w15:people>
+</file>
+
 <file path=word/styles.xml><?xml version="1.0" encoding="utf-8"?>
-<w:styles xmlns:mc="http://schemas.openxmlformats.org/markup-compatibility/2006" xmlns:r="http://schemas.openxmlformats.org/officeDocument/2006/relationships" xmlns:w="http://schemas.openxmlformats.org/wordprocessingml/2006/main" xmlns:w14="http://schemas.microsoft.com/office/word/2010/wordml" xmlns:w15="http://schemas.microsoft.com/office/word/2012/wordml" xmlns:w16se="http://schemas.microsoft.com/office/word/2015/wordml/symex" mc:Ignorable="w14 w15 w16se">
+<w:styles xmlns:mc="http://schemas.openxmlformats.org/markup-compatibility/2006" xmlns:r="http://schemas.openxmlformats.org/officeDocument/2006/relationships" xmlns:w="http://schemas.openxmlformats.org/wordprocessingml/2006/main" xmlns:w14="http://schemas.microsoft.com/office/word/2010/wordml" xmlns:w15="http://schemas.microsoft.com/office/word/2012/wordml" mc:Ignorable="w14 w15">
   <w:docDefaults>
     <w:rPrDefault>
       <w:rPr>
@@ -307,7 +336,7 @@
       </w:pPr>
     </w:pPrDefault>
   </w:docDefaults>
-  <w:latentStyles w:defLockedState="0" w:defUIPriority="99" w:defSemiHidden="0" w:defUnhideWhenUsed="0" w:defQFormat="0" w:count="371">
+  <w:latentStyles w:defLockedState="0" w:defUIPriority="99" w:defSemiHidden="0" w:defUnhideWhenUsed="0" w:defQFormat="0" w:count="382">
     <w:lsdException w:name="Normal" w:uiPriority="0" w:qFormat="1"/>
     <w:lsdException w:name="heading 1" w:uiPriority="9" w:qFormat="1"/>
     <w:lsdException w:name="heading 2" w:semiHidden="1" w:uiPriority="9" w:unhideWhenUsed="1" w:qFormat="1"/>
@@ -413,7 +442,6 @@
     <w:lsdException w:name="HTML Sample" w:semiHidden="1" w:unhideWhenUsed="1"/>
     <w:lsdException w:name="HTML Typewriter" w:semiHidden="1" w:unhideWhenUsed="1"/>
     <w:lsdException w:name="HTML Variable" w:semiHidden="1" w:unhideWhenUsed="1"/>
-    <w:lsdException w:name="Normal Table" w:semiHidden="1" w:unhideWhenUsed="1"/>
     <w:lsdException w:name="annotation subject" w:semiHidden="1" w:unhideWhenUsed="1"/>
     <w:lsdException w:name="No List" w:semiHidden="1" w:unhideWhenUsed="1"/>
     <w:lsdException w:name="Outline List 1" w:semiHidden="1" w:unhideWhenUsed="1"/>
@@ -459,11 +487,9 @@
     <w:lsdException w:name="Table Subtle 1" w:semiHidden="1" w:unhideWhenUsed="1"/>
     <w:lsdException w:name="Table Subtle 2" w:semiHidden="1" w:unhideWhenUsed="1"/>
     <w:lsdException w:name="Table Web 1" w:semiHidden="1" w:unhideWhenUsed="1"/>
-    <w:lsdException w:name="Table Web 2" w:semiHidden="1" w:unhideWhenUsed="1"/>
     <w:lsdException w:name="Table Web 3" w:semiHidden="1" w:unhideWhenUsed="1"/>
     <w:lsdException w:name="Balloon Text" w:semiHidden="1" w:unhideWhenUsed="1"/>
     <w:lsdException w:name="Table Grid" w:uiPriority="39"/>
-    <w:lsdException w:name="Table Theme" w:semiHidden="1" w:unhideWhenUsed="1"/>
     <w:lsdException w:name="Placeholder Text" w:semiHidden="1"/>
     <w:lsdException w:name="No Spacing" w:uiPriority="1" w:qFormat="1"/>
     <w:lsdException w:name="Light Shading" w:uiPriority="60"/>
@@ -679,6 +705,8 @@
     <w:lsdException w:name="List Table 5 Dark Accent 6" w:uiPriority="50"/>
     <w:lsdException w:name="List Table 6 Colorful Accent 6" w:uiPriority="51"/>
     <w:lsdException w:name="List Table 7 Colorful Accent 6" w:uiPriority="52"/>
+    <w:lsdException w:name="Mention" w:semiHidden="1" w:unhideWhenUsed="1"/>
+    <w:lsdException w:name="Smart Hyperlink" w:semiHidden="1" w:unhideWhenUsed="1"/>
   </w:latentStyles>
   <w:style w:type="paragraph" w:default="1" w:styleId="Normal">
     <w:name w:val="Normal"/>
@@ -738,7 +766,7 @@
       <w:jc w:val="both"/>
     </w:pPr>
   </w:style>
-  <w:style w:type="paragraph" w:styleId="Paragraphedeliste">
+  <w:style w:type="paragraph" w:styleId="Pardeliste">
     <w:name w:val="List Paragraph"/>
     <w:basedOn w:val="Normal"/>
     <w:uiPriority w:val="34"/>
@@ -748,6 +776,106 @@
       <w:ind w:left="720"/>
       <w:contextualSpacing/>
     </w:pPr>
+  </w:style>
+  <w:style w:type="character" w:styleId="Marquedecommentaire">
+    <w:name w:val="annotation reference"/>
+    <w:basedOn w:val="Policepardfaut"/>
+    <w:uiPriority w:val="99"/>
+    <w:semiHidden/>
+    <w:unhideWhenUsed/>
+    <w:rsid w:val="00BE717B"/>
+    <w:rPr>
+      <w:sz w:val="18"/>
+      <w:szCs w:val="18"/>
+    </w:rPr>
+  </w:style>
+  <w:style w:type="paragraph" w:styleId="Commentaire">
+    <w:name w:val="annotation text"/>
+    <w:basedOn w:val="Normal"/>
+    <w:link w:val="CommentaireCar"/>
+    <w:uiPriority w:val="99"/>
+    <w:semiHidden/>
+    <w:unhideWhenUsed/>
+    <w:rsid w:val="00BE717B"/>
+    <w:pPr>
+      <w:spacing w:line="240" w:lineRule="auto"/>
+    </w:pPr>
+    <w:rPr>
+      <w:sz w:val="24"/>
+      <w:szCs w:val="24"/>
+    </w:rPr>
+  </w:style>
+  <w:style w:type="character" w:customStyle="1" w:styleId="CommentaireCar">
+    <w:name w:val="Commentaire Car"/>
+    <w:basedOn w:val="Policepardfaut"/>
+    <w:link w:val="Commentaire"/>
+    <w:uiPriority w:val="99"/>
+    <w:semiHidden/>
+    <w:rsid w:val="00BE717B"/>
+    <w:rPr>
+      <w:sz w:val="24"/>
+      <w:szCs w:val="24"/>
+    </w:rPr>
+  </w:style>
+  <w:style w:type="paragraph" w:styleId="Objetducommentaire">
+    <w:name w:val="annotation subject"/>
+    <w:basedOn w:val="Commentaire"/>
+    <w:next w:val="Commentaire"/>
+    <w:link w:val="ObjetducommentaireCar"/>
+    <w:uiPriority w:val="99"/>
+    <w:semiHidden/>
+    <w:unhideWhenUsed/>
+    <w:rsid w:val="00BE717B"/>
+    <w:rPr>
+      <w:b/>
+      <w:bCs/>
+      <w:sz w:val="20"/>
+      <w:szCs w:val="20"/>
+    </w:rPr>
+  </w:style>
+  <w:style w:type="character" w:customStyle="1" w:styleId="ObjetducommentaireCar">
+    <w:name w:val="Objet du commentaire Car"/>
+    <w:basedOn w:val="CommentaireCar"/>
+    <w:link w:val="Objetducommentaire"/>
+    <w:uiPriority w:val="99"/>
+    <w:semiHidden/>
+    <w:rsid w:val="00BE717B"/>
+    <w:rPr>
+      <w:b/>
+      <w:bCs/>
+      <w:sz w:val="20"/>
+      <w:szCs w:val="20"/>
+    </w:rPr>
+  </w:style>
+  <w:style w:type="paragraph" w:styleId="Textedebulles">
+    <w:name w:val="Balloon Text"/>
+    <w:basedOn w:val="Normal"/>
+    <w:link w:val="TextedebullesCar"/>
+    <w:uiPriority w:val="99"/>
+    <w:semiHidden/>
+    <w:unhideWhenUsed/>
+    <w:rsid w:val="00BE717B"/>
+    <w:pPr>
+      <w:spacing w:after="0" w:line="240" w:lineRule="auto"/>
+    </w:pPr>
+    <w:rPr>
+      <w:rFonts w:ascii="Times New Roman" w:hAnsi="Times New Roman" w:cs="Times New Roman"/>
+      <w:sz w:val="18"/>
+      <w:szCs w:val="18"/>
+    </w:rPr>
+  </w:style>
+  <w:style w:type="character" w:customStyle="1" w:styleId="TextedebullesCar">
+    <w:name w:val="Texte de bulles Car"/>
+    <w:basedOn w:val="Policepardfaut"/>
+    <w:link w:val="Textedebulles"/>
+    <w:uiPriority w:val="99"/>
+    <w:semiHidden/>
+    <w:rsid w:val="00BE717B"/>
+    <w:rPr>
+      <w:rFonts w:ascii="Times New Roman" w:hAnsi="Times New Roman" w:cs="Times New Roman"/>
+      <w:sz w:val="18"/>
+      <w:szCs w:val="18"/>
+    </w:rPr>
   </w:style>
 </w:styles>
 </file>

</xml_diff>